<commit_message>
Week 4 Short Assignment
</commit_message>
<xml_diff>
--- a/Week 4/Short Assignment 4/Documentation.docx
+++ b/Week 4/Short Assignment 4/Documentation.docx
@@ -63,7 +63,7 @@
           <w:rFonts w:ascii="Times New Roman" w:hAnsi="Times New Roman" w:cs="Times New Roman"/>
           <w:sz w:val="24"/>
         </w:rPr>
-        <w:t>&lt;Due Date&gt;</w:t>
+        <w:t>12/3/17</w:t>
       </w:r>
     </w:p>
     <w:p>
@@ -82,7 +82,7 @@
           <w:b/>
           <w:sz w:val="24"/>
         </w:rPr>
-        <w:t>&lt;Assignment Title&gt;</w:t>
+        <w:t>Short Assignment 4 – Decision Support System</w:t>
       </w:r>
     </w:p>
     <w:p>
@@ -144,7 +144,131 @@
           <w:sz w:val="24"/>
         </w:rPr>
         <w:tab/>
-        <w:t>Start</w:t>
+      </w:r>
+      <w:r>
+        <w:rPr>
+          <w:rFonts w:ascii="Times New Roman" w:hAnsi="Times New Roman" w:cs="Times New Roman"/>
+          <w:sz w:val="24"/>
+        </w:rPr>
+        <w:t xml:space="preserve">My original idea for this project was to create two pages, a </w:t>
+      </w:r>
+      <w:proofErr w:type="spellStart"/>
+      <w:r>
+        <w:rPr>
+          <w:rFonts w:ascii="Times New Roman" w:hAnsi="Times New Roman" w:cs="Times New Roman"/>
+          <w:sz w:val="24"/>
+        </w:rPr>
+        <w:t>QuestionPage</w:t>
+      </w:r>
+      <w:proofErr w:type="spellEnd"/>
+      <w:r>
+        <w:rPr>
+          <w:rFonts w:ascii="Times New Roman" w:hAnsi="Times New Roman" w:cs="Times New Roman"/>
+          <w:sz w:val="24"/>
+        </w:rPr>
+        <w:t xml:space="preserve"> and an </w:t>
+      </w:r>
+      <w:proofErr w:type="spellStart"/>
+      <w:r>
+        <w:rPr>
+          <w:rFonts w:ascii="Times New Roman" w:hAnsi="Times New Roman" w:cs="Times New Roman"/>
+          <w:sz w:val="24"/>
+        </w:rPr>
+        <w:t>AnswerPage</w:t>
+      </w:r>
+      <w:proofErr w:type="spellEnd"/>
+      <w:r>
+        <w:rPr>
+          <w:rFonts w:ascii="Times New Roman" w:hAnsi="Times New Roman" w:cs="Times New Roman"/>
+          <w:sz w:val="24"/>
+        </w:rPr>
+        <w:t xml:space="preserve">, then use a series of beans stored in a binary tree. Each bean would have fields to store a question, an answer, then a yes and no </w:t>
+      </w:r>
+      <w:proofErr w:type="spellStart"/>
+      <w:r>
+        <w:rPr>
+          <w:rFonts w:ascii="Times New Roman" w:hAnsi="Times New Roman" w:cs="Times New Roman"/>
+          <w:sz w:val="24"/>
+        </w:rPr>
+        <w:t>ManagedBean</w:t>
+      </w:r>
+      <w:proofErr w:type="spellEnd"/>
+      <w:r>
+        <w:rPr>
+          <w:rFonts w:ascii="Times New Roman" w:hAnsi="Times New Roman" w:cs="Times New Roman"/>
+          <w:sz w:val="24"/>
+        </w:rPr>
+        <w:t xml:space="preserve">. A binary tree would be created to create the tree, root node, and </w:t>
+      </w:r>
+      <w:proofErr w:type="gramStart"/>
+      <w:r>
+        <w:rPr>
+          <w:rFonts w:ascii="Times New Roman" w:hAnsi="Times New Roman" w:cs="Times New Roman"/>
+          <w:sz w:val="24"/>
+        </w:rPr>
+        <w:t>all of</w:t>
+      </w:r>
+      <w:proofErr w:type="gramEnd"/>
+      <w:r>
+        <w:rPr>
+          <w:rFonts w:ascii="Times New Roman" w:hAnsi="Times New Roman" w:cs="Times New Roman"/>
+          <w:sz w:val="24"/>
+        </w:rPr>
+        <w:t xml:space="preserve"> the question and answer nodes.</w:t>
+      </w:r>
+      <w:r>
+        <w:rPr>
+          <w:rFonts w:ascii="Times New Roman" w:hAnsi="Times New Roman" w:cs="Times New Roman"/>
+          <w:sz w:val="24"/>
+        </w:rPr>
+        <w:t xml:space="preserve"> The </w:t>
+      </w:r>
+      <w:r>
+        <w:rPr>
+          <w:rFonts w:ascii="Times New Roman" w:hAnsi="Times New Roman" w:cs="Times New Roman"/>
+          <w:sz w:val="24"/>
+        </w:rPr>
+        <w:t xml:space="preserve">question page would display the active bean’s question, display two radio buttons, and then have a submit button which redirects back to the question page and simultaneously changes the active bean to display a new question based on the radio button selection. I ran out of time before I could find </w:t>
+      </w:r>
+      <w:proofErr w:type="gramStart"/>
+      <w:r>
+        <w:rPr>
+          <w:rFonts w:ascii="Times New Roman" w:hAnsi="Times New Roman" w:cs="Times New Roman"/>
+          <w:sz w:val="24"/>
+        </w:rPr>
+        <w:t>all of</w:t>
+      </w:r>
+      <w:proofErr w:type="gramEnd"/>
+      <w:r>
+        <w:rPr>
+          <w:rFonts w:ascii="Times New Roman" w:hAnsi="Times New Roman" w:cs="Times New Roman"/>
+          <w:sz w:val="24"/>
+        </w:rPr>
+        <w:t xml:space="preserve"> the information needed to code the project in this manner though.</w:t>
+      </w:r>
+    </w:p>
+    <w:p>
+      <w:pPr>
+        <w:spacing w:after="0" w:line="480" w:lineRule="auto"/>
+        <w:rPr>
+          <w:rFonts w:ascii="Times New Roman" w:hAnsi="Times New Roman" w:cs="Times New Roman"/>
+          <w:sz w:val="24"/>
+        </w:rPr>
+      </w:pPr>
+      <w:r>
+        <w:rPr>
+          <w:rFonts w:ascii="Times New Roman" w:hAnsi="Times New Roman" w:cs="Times New Roman"/>
+          <w:sz w:val="24"/>
+        </w:rPr>
+        <w:tab/>
+        <w:t>Instead I had to create 15 question pages and 16 answer pages which navigate through button clicks. Each question page has a single question and two buttons, one for yes and one for no. Each button sends you to a different page that asks a different question.</w:t>
+      </w:r>
+      <w:r>
+        <w:rPr>
+          <w:rFonts w:ascii="Times New Roman" w:hAnsi="Times New Roman" w:cs="Times New Roman"/>
+          <w:sz w:val="24"/>
+        </w:rPr>
+        <w:t xml:space="preserve"> Once you navigate through the 4 layers of questions you are directed to the answer based upon your selections.</w:t>
       </w:r>
     </w:p>
     <w:p>
@@ -179,25 +303,34 @@
           <w:sz w:val="24"/>
         </w:rPr>
         <w:tab/>
-        <w:t>Start</w:t>
-      </w:r>
-    </w:p>
-    <w:p>
-      <w:pPr>
-        <w:spacing w:after="0" w:line="480" w:lineRule="auto"/>
-        <w:rPr>
-          <w:rFonts w:ascii="Times New Roman" w:hAnsi="Times New Roman" w:cs="Times New Roman"/>
-          <w:b/>
-          <w:sz w:val="24"/>
-        </w:rPr>
-      </w:pPr>
-      <w:r>
-        <w:rPr>
-          <w:rFonts w:ascii="Times New Roman" w:hAnsi="Times New Roman" w:cs="Times New Roman"/>
-          <w:b/>
-          <w:sz w:val="24"/>
-        </w:rPr>
-        <w:t>Screenshots</w:t>
+      </w:r>
+      <w:r>
+        <w:rPr>
+          <w:rFonts w:ascii="Times New Roman" w:hAnsi="Times New Roman" w:cs="Times New Roman"/>
+          <w:sz w:val="24"/>
+        </w:rPr>
+        <w:t>QuestionPage</w:t>
+      </w:r>
+      <w:r>
+        <w:rPr>
+          <w:rFonts w:ascii="Times New Roman" w:hAnsi="Times New Roman" w:cs="Times New Roman"/>
+          <w:sz w:val="24"/>
+        </w:rPr>
+        <w:t>1</w:t>
+      </w:r>
+      <w:r>
+        <w:rPr>
+          <w:rFonts w:ascii="Times New Roman" w:hAnsi="Times New Roman" w:cs="Times New Roman"/>
+          <w:sz w:val="24"/>
+        </w:rPr>
+        <w:t>.xhtml</w:t>
+      </w:r>
+      <w:r>
+        <w:rPr>
+          <w:rFonts w:ascii="Times New Roman" w:hAnsi="Times New Roman" w:cs="Times New Roman"/>
+          <w:sz w:val="24"/>
+        </w:rPr>
+        <w:t xml:space="preserve"> through QuestionPage15.xhtml</w:t>
       </w:r>
     </w:p>
     <w:p>
@@ -214,10 +347,185 @@
           <w:sz w:val="24"/>
         </w:rPr>
         <w:tab/>
-        <w:t>start</w:t>
-      </w:r>
+        <w:t>AnswerP</w:t>
+      </w:r>
+      <w:r>
+        <w:rPr>
+          <w:rFonts w:ascii="Times New Roman" w:hAnsi="Times New Roman" w:cs="Times New Roman"/>
+          <w:sz w:val="24"/>
+        </w:rPr>
+        <w:t>a</w:t>
+      </w:r>
+      <w:r>
+        <w:rPr>
+          <w:rFonts w:ascii="Times New Roman" w:hAnsi="Times New Roman" w:cs="Times New Roman"/>
+          <w:sz w:val="24"/>
+        </w:rPr>
+        <w:t>ge1.xhtml</w:t>
+      </w:r>
+      <w:r>
+        <w:rPr>
+          <w:rFonts w:ascii="Times New Roman" w:hAnsi="Times New Roman" w:cs="Times New Roman"/>
+          <w:sz w:val="24"/>
+        </w:rPr>
+        <w:t xml:space="preserve"> through AnswerPage16.xhtml</w:t>
+      </w:r>
+    </w:p>
+    <w:p>
+      <w:pPr>
+        <w:spacing w:after="0" w:line="480" w:lineRule="auto"/>
+        <w:rPr>
+          <w:rFonts w:ascii="Times New Roman" w:hAnsi="Times New Roman" w:cs="Times New Roman"/>
+          <w:sz w:val="24"/>
+        </w:rPr>
+      </w:pPr>
       <w:bookmarkStart w:id="0" w:name="_GoBack"/>
       <w:bookmarkEnd w:id="0"/>
+    </w:p>
+    <w:p>
+      <w:pPr>
+        <w:spacing w:after="0" w:line="480" w:lineRule="auto"/>
+        <w:rPr>
+          <w:rFonts w:ascii="Times New Roman" w:hAnsi="Times New Roman" w:cs="Times New Roman"/>
+          <w:b/>
+          <w:sz w:val="24"/>
+        </w:rPr>
+      </w:pPr>
+      <w:r>
+        <w:rPr>
+          <w:rFonts w:ascii="Times New Roman" w:hAnsi="Times New Roman" w:cs="Times New Roman"/>
+          <w:b/>
+          <w:sz w:val="24"/>
+        </w:rPr>
+        <w:lastRenderedPageBreak/>
+        <w:t>Screenshots</w:t>
+      </w:r>
+    </w:p>
+    <w:p>
+      <w:pPr>
+        <w:spacing w:after="0" w:line="480" w:lineRule="auto"/>
+        <w:rPr>
+          <w:rFonts w:ascii="Times New Roman" w:hAnsi="Times New Roman" w:cs="Times New Roman"/>
+          <w:sz w:val="24"/>
+        </w:rPr>
+      </w:pPr>
+      <w:r>
+        <w:rPr>
+          <w:rFonts w:ascii="Times New Roman" w:hAnsi="Times New Roman" w:cs="Times New Roman"/>
+          <w:sz w:val="24"/>
+        </w:rPr>
+        <w:tab/>
+      </w:r>
+      <w:r>
+        <w:rPr>
+          <w:rFonts w:ascii="Times New Roman" w:hAnsi="Times New Roman" w:cs="Times New Roman"/>
+          <w:noProof/>
+          <w:sz w:val="24"/>
+        </w:rPr>
+        <w:drawing>
+          <wp:inline distT="0" distB="0" distL="0" distR="0" wp14:anchorId="57A6ACA9" wp14:editId="29744A96">
+            <wp:extent cx="3000375" cy="1973931"/>
+            <wp:effectExtent l="0" t="0" r="0" b="7620"/>
+            <wp:docPr id="1" name="Picture 1"/>
+            <wp:cNvGraphicFramePr>
+              <a:graphicFrameLocks xmlns:a="http://schemas.openxmlformats.org/drawingml/2006/main" noChangeAspect="1"/>
+            </wp:cNvGraphicFramePr>
+            <a:graphic xmlns:a="http://schemas.openxmlformats.org/drawingml/2006/main">
+              <a:graphicData uri="http://schemas.openxmlformats.org/drawingml/2006/picture">
+                <pic:pic xmlns:pic="http://schemas.openxmlformats.org/drawingml/2006/picture">
+                  <pic:nvPicPr>
+                    <pic:cNvPr id="0" name="Picture 1"/>
+                    <pic:cNvPicPr>
+                      <a:picLocks noChangeAspect="1" noChangeArrowheads="1"/>
+                    </pic:cNvPicPr>
+                  </pic:nvPicPr>
+                  <pic:blipFill>
+                    <a:blip r:embed="rId5">
+                      <a:extLst>
+                        <a:ext uri="{28A0092B-C50C-407E-A947-70E740481C1C}">
+                          <a14:useLocalDpi xmlns:a14="http://schemas.microsoft.com/office/drawing/2010/main" val="0"/>
+                        </a:ext>
+                      </a:extLst>
+                    </a:blip>
+                    <a:srcRect/>
+                    <a:stretch>
+                      <a:fillRect/>
+                    </a:stretch>
+                  </pic:blipFill>
+                  <pic:spPr bwMode="auto">
+                    <a:xfrm>
+                      <a:off x="0" y="0"/>
+                      <a:ext cx="3009764" cy="1980108"/>
+                    </a:xfrm>
+                    <a:prstGeom prst="rect">
+                      <a:avLst/>
+                    </a:prstGeom>
+                    <a:noFill/>
+                    <a:ln>
+                      <a:noFill/>
+                    </a:ln>
+                  </pic:spPr>
+                </pic:pic>
+              </a:graphicData>
+            </a:graphic>
+          </wp:inline>
+        </w:drawing>
+      </w:r>
+      <w:r>
+        <w:rPr>
+          <w:rFonts w:ascii="Times New Roman" w:hAnsi="Times New Roman" w:cs="Times New Roman"/>
+          <w:noProof/>
+          <w:sz w:val="24"/>
+        </w:rPr>
+        <w:drawing>
+          <wp:inline distT="0" distB="0" distL="0" distR="0" wp14:anchorId="45C3B0C1" wp14:editId="78C5FBC2">
+            <wp:extent cx="1924050" cy="5467350"/>
+            <wp:effectExtent l="0" t="0" r="0" b="0"/>
+            <wp:docPr id="2" name="Picture 2"/>
+            <wp:cNvGraphicFramePr>
+              <a:graphicFrameLocks xmlns:a="http://schemas.openxmlformats.org/drawingml/2006/main" noChangeAspect="1"/>
+            </wp:cNvGraphicFramePr>
+            <a:graphic xmlns:a="http://schemas.openxmlformats.org/drawingml/2006/main">
+              <a:graphicData uri="http://schemas.openxmlformats.org/drawingml/2006/picture">
+                <pic:pic xmlns:pic="http://schemas.openxmlformats.org/drawingml/2006/picture">
+                  <pic:nvPicPr>
+                    <pic:cNvPr id="0" name="Picture 2"/>
+                    <pic:cNvPicPr>
+                      <a:picLocks noChangeAspect="1" noChangeArrowheads="1"/>
+                    </pic:cNvPicPr>
+                  </pic:nvPicPr>
+                  <pic:blipFill>
+                    <a:blip r:embed="rId6">
+                      <a:extLst>
+                        <a:ext uri="{28A0092B-C50C-407E-A947-70E740481C1C}">
+                          <a14:useLocalDpi xmlns:a14="http://schemas.microsoft.com/office/drawing/2010/main" val="0"/>
+                        </a:ext>
+                      </a:extLst>
+                    </a:blip>
+                    <a:srcRect/>
+                    <a:stretch>
+                      <a:fillRect/>
+                    </a:stretch>
+                  </pic:blipFill>
+                  <pic:spPr bwMode="auto">
+                    <a:xfrm>
+                      <a:off x="0" y="0"/>
+                      <a:ext cx="1924050" cy="5467350"/>
+                    </a:xfrm>
+                    <a:prstGeom prst="rect">
+                      <a:avLst/>
+                    </a:prstGeom>
+                    <a:noFill/>
+                    <a:ln>
+                      <a:noFill/>
+                    </a:ln>
+                  </pic:spPr>
+                </pic:pic>
+              </a:graphicData>
+            </a:graphic>
+          </wp:inline>
+        </w:drawing>
+      </w:r>
     </w:p>
     <w:sectPr>
       <w:pgSz w:w="12240" w:h="15840"/>

</xml_diff>